<commit_message>
got citations working, not done yet
</commit_message>
<xml_diff>
--- a/submission/Figures_12_5_16_KJF.docx
+++ b/submission/Figures_12_5_16_KJF.docx
@@ -487,8 +487,6 @@
         </w:rPr>
         <w:t xml:space="preserve"> Make sure these are done with 2D NMDS files and not 3D***</w:t>
       </w:r>
-      <w:bookmarkStart w:id="0" w:name="_GoBack"/>
-      <w:bookmarkEnd w:id="0"/>
     </w:p>
     <w:p>
       <w:pPr>
@@ -520,7 +518,6 @@
         <w:rPr>
           <w:b/>
         </w:rPr>
-        <w:lastRenderedPageBreak/>
         <w:t>Figure 2</w:t>
       </w:r>
       <w:r>
@@ -663,7 +660,16 @@
       </w:r>
       <w:proofErr w:type="spellEnd"/>
       <w:r>
-        <w:t xml:space="preserve"> CFU was enumerated by plating of mouse stool pellets daily. Each point represents a mouse and the lines represent the mean of mice in each cage</w:t>
+        <w:t xml:space="preserve"> CFU was enumerated by plating of mouse stool pellets daily. Each point represents a mouse and th</w:t>
+      </w:r>
+      <w:r>
+        <w:t xml:space="preserve">e lines represent the median (?) of all </w:t>
+      </w:r>
+      <w:r>
+        <w:t>cage</w:t>
+      </w:r>
+      <w:r>
+        <w:t>s</w:t>
       </w:r>
       <w:r>
         <w:t xml:space="preserve"> and error bars are interquartile ranges</w:t>
@@ -683,7 +689,10 @@
         <w:t xml:space="preserve">oss calculated for each mouse. </w:t>
       </w:r>
       <w:r>
-        <w:t xml:space="preserve">Data presented as the mean of mice in each cage. Mice that succumbed to severe infection typically lost a significant amount of weight by day 1 or 2 post infection. Red lines correspond to severely ill mice, black to mice with mild disease. </w:t>
+        <w:t>Data presented as the median (?)</w:t>
+      </w:r>
+      <w:r>
+        <w:t xml:space="preserve"> of mice in each cage. Mice that succumbed to severe infection typically lost a significant amount of weight by day 1 or 2 post infection. Red lines correspond to severely ill mice, black to mice with mild disease. </w:t>
       </w:r>
     </w:p>
     <w:p>
@@ -827,7 +836,6 @@
         <w:rPr>
           <w:b/>
         </w:rPr>
-        <w:lastRenderedPageBreak/>
         <w:t>Figure 3</w:t>
       </w:r>
       <w:r>
@@ -867,15 +875,15 @@
       </w:pPr>
       <w:r>
         <w:rPr>
-          <w:b/>
+          <w:rFonts w:ascii="Helvetica" w:hAnsi="Helvetica" w:cs="Helvetica"/>
           <w:noProof/>
           <w:lang w:eastAsia="en-US"/>
         </w:rPr>
         <w:drawing>
-          <wp:inline distT="0" distB="0" distL="0" distR="0" wp14:anchorId="54679DCB" wp14:editId="6C177799">
-            <wp:extent cx="6796588" cy="4191000"/>
-            <wp:effectExtent l="0" t="0" r="10795" b="0"/>
-            <wp:docPr id="13" name="Picture 8"/>
+          <wp:inline distT="0" distB="0" distL="0" distR="0" wp14:anchorId="4292DCDC" wp14:editId="069155C4">
+            <wp:extent cx="5029200" cy="5029200"/>
+            <wp:effectExtent l="0" t="0" r="0" b="0"/>
+            <wp:docPr id="2" name="Picture 2"/>
             <wp:cNvGraphicFramePr>
               <a:graphicFrameLocks xmlns:a="http://schemas.openxmlformats.org/drawingml/2006/main" noChangeAspect="1"/>
             </wp:cNvGraphicFramePr>
@@ -883,7 +891,7 @@
               <a:graphicData uri="http://schemas.openxmlformats.org/drawingml/2006/picture">
                 <pic:pic xmlns:pic="http://schemas.openxmlformats.org/drawingml/2006/picture">
                   <pic:nvPicPr>
-                    <pic:cNvPr id="0" name="Picture 8"/>
+                    <pic:cNvPr id="0" name="Picture 2"/>
                     <pic:cNvPicPr>
                       <a:picLocks noChangeAspect="1" noChangeArrowheads="1"/>
                     </pic:cNvPicPr>
@@ -904,7 +912,7 @@
                   <pic:spPr bwMode="auto">
                     <a:xfrm>
                       <a:off x="0" y="0"/>
-                      <a:ext cx="6798359" cy="4192092"/>
+                      <a:ext cx="5029200" cy="5029200"/>
                     </a:xfrm>
                     <a:prstGeom prst="rect">
                       <a:avLst/>
@@ -1027,6 +1035,18 @@
         </w:rPr>
         <w:t xml:space="preserve"> points bigger, probably entire plot can be smaller</w:t>
       </w:r>
+      <w:r>
+        <w:rPr>
+          <w:color w:val="C0504D" w:themeColor="accent2"/>
+        </w:rPr>
+        <w:t xml:space="preserve">, </w:t>
+      </w:r>
+      <w:r>
+        <w:rPr>
+          <w:color w:val="C0504D" w:themeColor="accent2"/>
+        </w:rPr>
+        <w:t>B)New partial dependency representation/graph style? Nick</w:t>
+      </w:r>
     </w:p>
     <w:p>
       <w:pPr>
@@ -1036,19 +1056,396 @@
           <w:color w:val="C0504D" w:themeColor="accent2"/>
         </w:rPr>
       </w:pPr>
+      <w:r>
+        <w:rPr>
+          <w:color w:val="C0504D" w:themeColor="accent2"/>
+        </w:rPr>
+        <w:t>Meeting notes 12/5:</w:t>
+      </w:r>
+    </w:p>
+    <w:p>
+      <w:pPr>
+        <w:pStyle w:val="ListParagraph"/>
+        <w:numPr>
+          <w:ilvl w:val="0"/>
+          <w:numId w:val="7"/>
+        </w:numPr>
+        <w:rPr>
+          <w:color w:val="C0504D" w:themeColor="accent2"/>
+        </w:rPr>
+      </w:pPr>
       <w:proofErr w:type="gramStart"/>
       <w:r>
         <w:rPr>
           <w:color w:val="C0504D" w:themeColor="accent2"/>
         </w:rPr>
-        <w:t>B)New</w:t>
+        <w:t>don’t</w:t>
       </w:r>
       <w:proofErr w:type="gramEnd"/>
       <w:r>
         <w:rPr>
           <w:color w:val="C0504D" w:themeColor="accent2"/>
         </w:rPr>
-        <w:t xml:space="preserve"> partial dependency representation/graph style? Nick</w:t>
+        <w:t xml:space="preserve"> use term steady state</w:t>
+      </w:r>
+    </w:p>
+    <w:p>
+      <w:pPr>
+        <w:pStyle w:val="ListParagraph"/>
+        <w:numPr>
+          <w:ilvl w:val="0"/>
+          <w:numId w:val="7"/>
+        </w:numPr>
+        <w:rPr>
+          <w:color w:val="C0504D" w:themeColor="accent2"/>
+        </w:rPr>
+      </w:pPr>
+      <w:proofErr w:type="gramStart"/>
+      <w:r>
+        <w:rPr>
+          <w:color w:val="C0504D" w:themeColor="accent2"/>
+        </w:rPr>
+        <w:t>model</w:t>
+      </w:r>
+      <w:proofErr w:type="gramEnd"/>
+      <w:r>
+        <w:rPr>
+          <w:color w:val="C0504D" w:themeColor="accent2"/>
+        </w:rPr>
+        <w:t xml:space="preserve"> optimization- </w:t>
+      </w:r>
+      <w:proofErr w:type="spellStart"/>
+      <w:r>
+        <w:rPr>
+          <w:color w:val="C0504D" w:themeColor="accent2"/>
+        </w:rPr>
+        <w:t>ntrees</w:t>
+      </w:r>
+      <w:proofErr w:type="spellEnd"/>
+      <w:r>
+        <w:rPr>
+          <w:color w:val="C0504D" w:themeColor="accent2"/>
+        </w:rPr>
+        <w:t xml:space="preserve">, </w:t>
+      </w:r>
+      <w:proofErr w:type="spellStart"/>
+      <w:r>
+        <w:rPr>
+          <w:color w:val="C0504D" w:themeColor="accent2"/>
+        </w:rPr>
+        <w:t>etc</w:t>
+      </w:r>
+      <w:proofErr w:type="spellEnd"/>
+    </w:p>
+    <w:p>
+      <w:pPr>
+        <w:pStyle w:val="ListParagraph"/>
+        <w:numPr>
+          <w:ilvl w:val="0"/>
+          <w:numId w:val="7"/>
+        </w:numPr>
+        <w:rPr>
+          <w:color w:val="C0504D" w:themeColor="accent2"/>
+        </w:rPr>
+      </w:pPr>
+      <w:proofErr w:type="gramStart"/>
+      <w:r>
+        <w:rPr>
+          <w:color w:val="C0504D" w:themeColor="accent2"/>
+        </w:rPr>
+        <w:t>if</w:t>
+      </w:r>
+      <w:proofErr w:type="gramEnd"/>
+      <w:r>
+        <w:rPr>
+          <w:color w:val="C0504D" w:themeColor="accent2"/>
+        </w:rPr>
+        <w:t xml:space="preserve"> only show one model, show OM-LOO (most conservative) </w:t>
+      </w:r>
+    </w:p>
+    <w:p>
+      <w:pPr>
+        <w:pStyle w:val="ListParagraph"/>
+        <w:numPr>
+          <w:ilvl w:val="0"/>
+          <w:numId w:val="7"/>
+        </w:numPr>
+        <w:rPr>
+          <w:color w:val="C0504D" w:themeColor="accent2"/>
+        </w:rPr>
+      </w:pPr>
+      <w:r>
+        <w:rPr>
+          <w:color w:val="C0504D" w:themeColor="accent2"/>
+        </w:rPr>
+        <w:t>Partial dependency plots: for 4 of them they are correlated features</w:t>
+      </w:r>
+    </w:p>
+    <w:p>
+      <w:pPr>
+        <w:pStyle w:val="ListParagraph"/>
+        <w:numPr>
+          <w:ilvl w:val="0"/>
+          <w:numId w:val="7"/>
+        </w:numPr>
+        <w:rPr>
+          <w:color w:val="C0504D" w:themeColor="accent2"/>
+        </w:rPr>
+      </w:pPr>
+      <w:r>
+        <w:rPr>
+          <w:color w:val="C0504D" w:themeColor="accent2"/>
+        </w:rPr>
+        <w:t>Entire model in A is built on 6 OTUs, Nick builds correlation network first, then builds model on 6</w:t>
+      </w:r>
+      <w:r>
+        <w:rPr>
+          <w:color w:val="C0504D" w:themeColor="accent2"/>
+        </w:rPr>
+        <w:t>, could be hurting the model though by being too stringent (picked via importance in caret package)</w:t>
+      </w:r>
+    </w:p>
+    <w:p>
+      <w:pPr>
+        <w:pStyle w:val="ListParagraph"/>
+        <w:numPr>
+          <w:ilvl w:val="0"/>
+          <w:numId w:val="7"/>
+        </w:numPr>
+        <w:rPr>
+          <w:color w:val="C0504D" w:themeColor="accent2"/>
+        </w:rPr>
+      </w:pPr>
+      <w:r>
+        <w:rPr>
+          <w:color w:val="C0504D" w:themeColor="accent2"/>
+        </w:rPr>
+        <w:lastRenderedPageBreak/>
+        <w:t xml:space="preserve">But by picking 6 </w:t>
+      </w:r>
+      <w:r>
+        <w:rPr>
+          <w:color w:val="C0504D" w:themeColor="accent2"/>
+        </w:rPr>
+        <w:t>does that affect</w:t>
+      </w:r>
+      <w:r>
+        <w:rPr>
+          <w:color w:val="C0504D" w:themeColor="accent2"/>
+        </w:rPr>
+        <w:t xml:space="preserve"> model, is model different depending upon correlated OTU that we use?</w:t>
+      </w:r>
+    </w:p>
+    <w:p>
+      <w:pPr>
+        <w:pStyle w:val="ListParagraph"/>
+        <w:numPr>
+          <w:ilvl w:val="0"/>
+          <w:numId w:val="7"/>
+        </w:numPr>
+        <w:rPr>
+          <w:color w:val="C0504D" w:themeColor="accent2"/>
+        </w:rPr>
+      </w:pPr>
+      <w:r>
+        <w:rPr>
+          <w:color w:val="C0504D" w:themeColor="accent2"/>
+        </w:rPr>
+        <w:t xml:space="preserve">Build model on </w:t>
+      </w:r>
+      <w:r>
+        <w:rPr>
+          <w:b/>
+          <w:bCs/>
+          <w:color w:val="C0504D" w:themeColor="accent2"/>
+        </w:rPr>
+        <w:t>all</w:t>
+      </w:r>
+      <w:r>
+        <w:rPr>
+          <w:color w:val="C0504D" w:themeColor="accent2"/>
+        </w:rPr>
+        <w:t xml:space="preserve"> data all mice, then test if </w:t>
+      </w:r>
+      <w:proofErr w:type="spellStart"/>
+      <w:r>
+        <w:rPr>
+          <w:color w:val="C0504D" w:themeColor="accent2"/>
+        </w:rPr>
+        <w:t>overfit</w:t>
+      </w:r>
+      <w:proofErr w:type="spellEnd"/>
+      <w:r>
+        <w:rPr>
+          <w:color w:val="C0504D" w:themeColor="accent2"/>
+        </w:rPr>
+        <w:t xml:space="preserve"> with OM-LOO</w:t>
+      </w:r>
+      <w:r>
+        <w:rPr>
+          <w:color w:val="C0504D" w:themeColor="accent2"/>
+        </w:rPr>
+        <w:t>.</w:t>
+      </w:r>
+    </w:p>
+    <w:p>
+      <w:pPr>
+        <w:pStyle w:val="ListParagraph"/>
+        <w:numPr>
+          <w:ilvl w:val="0"/>
+          <w:numId w:val="7"/>
+        </w:numPr>
+        <w:rPr>
+          <w:color w:val="C0504D" w:themeColor="accent2"/>
+        </w:rPr>
+      </w:pPr>
+      <w:r>
+        <w:rPr>
+          <w:color w:val="C0504D" w:themeColor="accent2"/>
+        </w:rPr>
+        <w:t>M1- build on all OTUs (300 OTUs)</w:t>
+      </w:r>
+    </w:p>
+    <w:p>
+      <w:pPr>
+        <w:pStyle w:val="ListParagraph"/>
+        <w:numPr>
+          <w:ilvl w:val="0"/>
+          <w:numId w:val="7"/>
+        </w:numPr>
+        <w:rPr>
+          <w:color w:val="C0504D" w:themeColor="accent2"/>
+        </w:rPr>
+      </w:pPr>
+      <w:r>
+        <w:rPr>
+          <w:color w:val="C0504D" w:themeColor="accent2"/>
+        </w:rPr>
+        <w:t xml:space="preserve">M2- all OTUS +donor +cage—do we get donor and cage out as being predictive? If yes, can affect </w:t>
+      </w:r>
+      <w:proofErr w:type="spellStart"/>
+      <w:r>
+        <w:rPr>
+          <w:color w:val="C0504D" w:themeColor="accent2"/>
+        </w:rPr>
+        <w:t>overfit</w:t>
+      </w:r>
+      <w:proofErr w:type="spellEnd"/>
+      <w:r>
+        <w:rPr>
+          <w:color w:val="C0504D" w:themeColor="accent2"/>
+        </w:rPr>
+        <w:t xml:space="preserve">. If not, throw it out and don’t worry about that. </w:t>
+      </w:r>
+    </w:p>
+    <w:p>
+      <w:pPr>
+        <w:pStyle w:val="ListParagraph"/>
+        <w:numPr>
+          <w:ilvl w:val="0"/>
+          <w:numId w:val="7"/>
+        </w:numPr>
+        <w:rPr>
+          <w:color w:val="C0504D" w:themeColor="accent2"/>
+        </w:rPr>
+      </w:pPr>
+      <w:r>
+        <w:rPr>
+          <w:color w:val="C0504D" w:themeColor="accent2"/>
+        </w:rPr>
+        <w:t>M3 – uncorrelated</w:t>
+      </w:r>
+    </w:p>
+    <w:p>
+      <w:pPr>
+        <w:pStyle w:val="ListParagraph"/>
+        <w:numPr>
+          <w:ilvl w:val="0"/>
+          <w:numId w:val="7"/>
+        </w:numPr>
+        <w:rPr>
+          <w:color w:val="C0504D" w:themeColor="accent2"/>
+        </w:rPr>
+      </w:pPr>
+      <w:r>
+        <w:rPr>
+          <w:color w:val="C0504D" w:themeColor="accent2"/>
+        </w:rPr>
+        <w:t>M4 – uncorrelated + cage + donor</w:t>
+      </w:r>
+    </w:p>
+    <w:p>
+      <w:pPr>
+        <w:pStyle w:val="ListParagraph"/>
+        <w:numPr>
+          <w:ilvl w:val="0"/>
+          <w:numId w:val="7"/>
+        </w:numPr>
+        <w:rPr>
+          <w:color w:val="C0504D" w:themeColor="accent2"/>
+        </w:rPr>
+      </w:pPr>
+      <w:r>
+        <w:rPr>
+          <w:color w:val="C0504D" w:themeColor="accent2"/>
+        </w:rPr>
+        <w:t xml:space="preserve">Do 1 and 3 differ in output? If no, use M1, easier to interpret. Then compare </w:t>
+      </w:r>
+      <w:proofErr w:type="spellStart"/>
+      <w:r>
+        <w:rPr>
+          <w:color w:val="C0504D" w:themeColor="accent2"/>
+        </w:rPr>
+        <w:t>vs</w:t>
+      </w:r>
+      <w:proofErr w:type="spellEnd"/>
+      <w:r>
+        <w:rPr>
+          <w:color w:val="C0504D" w:themeColor="accent2"/>
+        </w:rPr>
+        <w:t xml:space="preserve"> cage/donor models</w:t>
+      </w:r>
+    </w:p>
+    <w:p>
+      <w:pPr>
+        <w:pStyle w:val="ListParagraph"/>
+        <w:numPr>
+          <w:ilvl w:val="0"/>
+          <w:numId w:val="7"/>
+        </w:numPr>
+        <w:rPr>
+          <w:color w:val="C0504D" w:themeColor="accent2"/>
+        </w:rPr>
+      </w:pPr>
+      <w:r>
+        <w:rPr>
+          <w:color w:val="C0504D" w:themeColor="accent2"/>
+        </w:rPr>
+        <w:t xml:space="preserve">If do M1, get list of features F1. Then can create M5, use all OTUs to predict cage. M6, use all to predict donor. Is there overlap between F5, F6? </w:t>
+      </w:r>
+    </w:p>
+    <w:p>
+      <w:pPr>
+        <w:pStyle w:val="ListParagraph"/>
+        <w:numPr>
+          <w:ilvl w:val="0"/>
+          <w:numId w:val="7"/>
+        </w:numPr>
+        <w:rPr>
+          <w:color w:val="C0504D" w:themeColor="accent2"/>
+        </w:rPr>
+      </w:pPr>
+      <w:r>
+        <w:rPr>
+          <w:color w:val="C0504D" w:themeColor="accent2"/>
+        </w:rPr>
+        <w:t xml:space="preserve">Nick will build </w:t>
+      </w:r>
+      <w:r>
+        <w:rPr>
+          <w:color w:val="C0504D" w:themeColor="accent2"/>
+        </w:rPr>
+        <w:t xml:space="preserve">models, perhaps we should double check with Jenna </w:t>
       </w:r>
     </w:p>
     <w:p/>
@@ -1079,34 +1476,6 @@
           <w:b/>
         </w:rPr>
       </w:pPr>
-    </w:p>
-    <w:p>
-      <w:pPr>
-        <w:rPr>
-          <w:b/>
-        </w:rPr>
-      </w:pPr>
-    </w:p>
-    <w:p>
-      <w:pPr>
-        <w:rPr>
-          <w:b/>
-        </w:rPr>
-      </w:pPr>
-    </w:p>
-    <w:p>
-      <w:pPr>
-        <w:rPr>
-          <w:b/>
-        </w:rPr>
-      </w:pPr>
-    </w:p>
-    <w:p>
-      <w:pPr>
-        <w:rPr>
-          <w:b/>
-        </w:rPr>
-      </w:pPr>
       <w:r>
         <w:rPr>
           <w:b/>
@@ -1128,15 +1497,15 @@
       </w:pPr>
       <w:r>
         <w:rPr>
-          <w:b/>
+          <w:rFonts w:ascii="Helvetica" w:hAnsi="Helvetica" w:cs="Helvetica"/>
           <w:noProof/>
           <w:lang w:eastAsia="en-US"/>
         </w:rPr>
         <w:drawing>
-          <wp:inline distT="0" distB="0" distL="0" distR="0" wp14:anchorId="788B0B0C" wp14:editId="53A67529">
-            <wp:extent cx="5715000" cy="3751779"/>
-            <wp:effectExtent l="0" t="0" r="0" b="7620"/>
-            <wp:docPr id="12" name="Picture 7"/>
+          <wp:inline distT="0" distB="0" distL="0" distR="0" wp14:anchorId="1DB3AFB6" wp14:editId="04803DF2">
+            <wp:extent cx="5257800" cy="5257800"/>
+            <wp:effectExtent l="0" t="0" r="0" b="0"/>
+            <wp:docPr id="4" name="Picture 4"/>
             <wp:cNvGraphicFramePr>
               <a:graphicFrameLocks xmlns:a="http://schemas.openxmlformats.org/drawingml/2006/main" noChangeAspect="1"/>
             </wp:cNvGraphicFramePr>
@@ -1144,7 +1513,7 @@
               <a:graphicData uri="http://schemas.openxmlformats.org/drawingml/2006/picture">
                 <pic:pic xmlns:pic="http://schemas.openxmlformats.org/drawingml/2006/picture">
                   <pic:nvPicPr>
-                    <pic:cNvPr id="0" name="Picture 7"/>
+                    <pic:cNvPr id="0" name="Picture 4"/>
                     <pic:cNvPicPr>
                       <a:picLocks noChangeAspect="1" noChangeArrowheads="1"/>
                     </pic:cNvPicPr>
@@ -1165,7 +1534,7 @@
                   <pic:spPr bwMode="auto">
                     <a:xfrm>
                       <a:off x="0" y="0"/>
-                      <a:ext cx="5716874" cy="3753009"/>
+                      <a:ext cx="5257800" cy="5257800"/>
                     </a:xfrm>
                     <a:prstGeom prst="rect">
                       <a:avLst/>
@@ -1184,6 +1553,7 @@
     </w:p>
     <w:p>
       <w:r>
+        <w:lastRenderedPageBreak/>
         <w:t>Figure 4</w:t>
       </w:r>
       <w:r>
@@ -1274,58 +1644,103 @@
     <w:p>
       <w:pPr>
         <w:rPr>
-          <w:b/>
-        </w:rPr>
-      </w:pPr>
-    </w:p>
-    <w:p>
-      <w:pPr>
-        <w:rPr>
-          <w:b/>
-        </w:rPr>
-      </w:pPr>
-    </w:p>
-    <w:p>
-      <w:pPr>
-        <w:rPr>
-          <w:b/>
-        </w:rPr>
-      </w:pPr>
-    </w:p>
-    <w:p>
-      <w:pPr>
-        <w:rPr>
-          <w:b/>
-        </w:rPr>
-      </w:pPr>
-    </w:p>
-    <w:p>
-      <w:pPr>
-        <w:rPr>
-          <w:b/>
-        </w:rPr>
-      </w:pPr>
-    </w:p>
-    <w:p>
-      <w:pPr>
-        <w:rPr>
-          <w:b/>
-        </w:rPr>
-      </w:pPr>
-    </w:p>
-    <w:p>
-      <w:pPr>
-        <w:rPr>
-          <w:b/>
-        </w:rPr>
-      </w:pPr>
-    </w:p>
-    <w:p>
-      <w:pPr>
-        <w:rPr>
-          <w:b/>
-        </w:rPr>
-      </w:pPr>
+          <w:color w:val="C0504D" w:themeColor="accent2"/>
+        </w:rPr>
+      </w:pPr>
+      <w:r>
+        <w:rPr>
+          <w:color w:val="C0504D" w:themeColor="accent2"/>
+        </w:rPr>
+        <w:t>Do all OTUs into this predictive model, but then cage and donor are going to predict severity</w:t>
+      </w:r>
+      <w:r>
+        <w:rPr>
+          <w:color w:val="C0504D" w:themeColor="accent2"/>
+        </w:rPr>
+        <w:t xml:space="preserve">. </w:t>
+      </w:r>
+    </w:p>
+    <w:p>
+      <w:pPr>
+        <w:rPr>
+          <w:color w:val="C0504D" w:themeColor="accent2"/>
+        </w:rPr>
+      </w:pPr>
+      <w:r>
+        <w:rPr>
+          <w:color w:val="C0504D" w:themeColor="accent2"/>
+        </w:rPr>
+        <w:t>Or what happens when you do 1 mouse LOO with all OTUs?</w:t>
+      </w:r>
+      <w:bookmarkStart w:id="0" w:name="_GoBack"/>
+      <w:bookmarkEnd w:id="0"/>
+      <w:r>
+        <w:rPr>
+          <w:color w:val="C0504D" w:themeColor="accent2"/>
+        </w:rPr>
+        <w:t xml:space="preserve"> </w:t>
+      </w:r>
+    </w:p>
+    <w:p>
+      <w:pPr>
+        <w:rPr>
+          <w:b/>
+        </w:rPr>
+      </w:pPr>
+      <w:proofErr w:type="gramStart"/>
+      <w:r>
+        <w:rPr>
+          <w:b/>
+        </w:rPr>
+        <w:t>One mouse- training</w:t>
+      </w:r>
+      <w:proofErr w:type="gramEnd"/>
+      <w:r>
+        <w:rPr>
+          <w:b/>
+        </w:rPr>
+        <w:t xml:space="preserve"> on single mouse per cage</w:t>
+      </w:r>
+    </w:p>
+    <w:p>
+      <w:pPr>
+        <w:rPr>
+          <w:b/>
+        </w:rPr>
+      </w:pPr>
+      <w:r>
+        <w:rPr>
+          <w:b/>
+        </w:rPr>
+        <w:t>Leave one source out- leave one donor out</w:t>
+      </w:r>
+      <w:proofErr w:type="gramStart"/>
+      <w:r>
+        <w:rPr>
+          <w:b/>
+        </w:rPr>
+        <w:t>,  train</w:t>
+      </w:r>
+      <w:proofErr w:type="gramEnd"/>
+      <w:r>
+        <w:rPr>
+          <w:b/>
+        </w:rPr>
+        <w:t xml:space="preserve"> with only 15 sources</w:t>
+      </w:r>
+    </w:p>
+    <w:p>
+      <w:pPr>
+        <w:rPr>
+          <w:b/>
+        </w:rPr>
+      </w:pPr>
+      <w:r>
+        <w:rPr>
+          <w:b/>
+        </w:rPr>
+        <w:t xml:space="preserve">Leave 2 out- leave out 2 donors </w:t>
+      </w:r>
     </w:p>
     <w:p>
       <w:pPr>
@@ -1425,6 +1840,7 @@
         <w:rPr>
           <w:b/>
         </w:rPr>
+        <w:lastRenderedPageBreak/>
         <w:t xml:space="preserve">   </w:t>
       </w:r>
       <w:r>
@@ -1610,6 +2026,19 @@
     <w:p>
       <w:pPr>
         <w:rPr>
+          <w:color w:val="C0504D" w:themeColor="accent2"/>
+        </w:rPr>
+      </w:pPr>
+      <w:r>
+        <w:rPr>
+          <w:color w:val="C0504D" w:themeColor="accent2"/>
+        </w:rPr>
+        <w:t xml:space="preserve">Take this out! </w:t>
+      </w:r>
+    </w:p>
+    <w:p>
+      <w:pPr>
+        <w:rPr>
           <w:b/>
         </w:rPr>
       </w:pPr>
@@ -1659,26 +2088,6 @@
           <w:b/>
         </w:rPr>
         <w:t xml:space="preserve"> of cage) </w:t>
-      </w:r>
-    </w:p>
-    <w:p>
-      <w:pPr>
-        <w:rPr>
-          <w:b/>
-        </w:rPr>
-      </w:pPr>
-    </w:p>
-    <w:p>
-      <w:pPr>
-        <w:rPr>
-          <w:b/>
-        </w:rPr>
-      </w:pPr>
-      <w:r>
-        <w:rPr>
-          <w:b/>
-        </w:rPr>
-        <w:t>Citations</w:t>
       </w:r>
     </w:p>
     <w:p>
@@ -2215,6 +2624,119 @@
     </w:lvl>
   </w:abstractNum>
   <w:abstractNum w:abstractNumId="5">
+    <w:nsid w:val="51F85A83"/>
+    <w:multiLevelType w:val="hybridMultilevel"/>
+    <w:tmpl w:val="94061F06"/>
+    <w:lvl w:ilvl="0" w:tplc="EAE4F21A">
+      <w:start w:val="2"/>
+      <w:numFmt w:val="bullet"/>
+      <w:lvlText w:val="-"/>
+      <w:lvlJc w:val="left"/>
+      <w:pPr>
+        <w:ind w:left="720" w:hanging="360"/>
+      </w:pPr>
+      <w:rPr>
+        <w:rFonts w:ascii="Cambria" w:eastAsiaTheme="minorEastAsia" w:hAnsi="Cambria" w:cstheme="minorBidi" w:hint="default"/>
+      </w:rPr>
+    </w:lvl>
+    <w:lvl w:ilvl="1" w:tplc="04090003" w:tentative="1">
+      <w:start w:val="1"/>
+      <w:numFmt w:val="bullet"/>
+      <w:lvlText w:val="o"/>
+      <w:lvlJc w:val="left"/>
+      <w:pPr>
+        <w:ind w:left="1440" w:hanging="360"/>
+      </w:pPr>
+      <w:rPr>
+        <w:rFonts w:ascii="Courier New" w:hAnsi="Courier New" w:hint="default"/>
+      </w:rPr>
+    </w:lvl>
+    <w:lvl w:ilvl="2" w:tplc="04090005" w:tentative="1">
+      <w:start w:val="1"/>
+      <w:numFmt w:val="bullet"/>
+      <w:lvlText w:val=""/>
+      <w:lvlJc w:val="left"/>
+      <w:pPr>
+        <w:ind w:left="2160" w:hanging="360"/>
+      </w:pPr>
+      <w:rPr>
+        <w:rFonts w:ascii="Wingdings" w:hAnsi="Wingdings" w:hint="default"/>
+      </w:rPr>
+    </w:lvl>
+    <w:lvl w:ilvl="3" w:tplc="04090001" w:tentative="1">
+      <w:start w:val="1"/>
+      <w:numFmt w:val="bullet"/>
+      <w:lvlText w:val=""/>
+      <w:lvlJc w:val="left"/>
+      <w:pPr>
+        <w:ind w:left="2880" w:hanging="360"/>
+      </w:pPr>
+      <w:rPr>
+        <w:rFonts w:ascii="Symbol" w:hAnsi="Symbol" w:hint="default"/>
+      </w:rPr>
+    </w:lvl>
+    <w:lvl w:ilvl="4" w:tplc="04090003" w:tentative="1">
+      <w:start w:val="1"/>
+      <w:numFmt w:val="bullet"/>
+      <w:lvlText w:val="o"/>
+      <w:lvlJc w:val="left"/>
+      <w:pPr>
+        <w:ind w:left="3600" w:hanging="360"/>
+      </w:pPr>
+      <w:rPr>
+        <w:rFonts w:ascii="Courier New" w:hAnsi="Courier New" w:hint="default"/>
+      </w:rPr>
+    </w:lvl>
+    <w:lvl w:ilvl="5" w:tplc="04090005" w:tentative="1">
+      <w:start w:val="1"/>
+      <w:numFmt w:val="bullet"/>
+      <w:lvlText w:val=""/>
+      <w:lvlJc w:val="left"/>
+      <w:pPr>
+        <w:ind w:left="4320" w:hanging="360"/>
+      </w:pPr>
+      <w:rPr>
+        <w:rFonts w:ascii="Wingdings" w:hAnsi="Wingdings" w:hint="default"/>
+      </w:rPr>
+    </w:lvl>
+    <w:lvl w:ilvl="6" w:tplc="04090001" w:tentative="1">
+      <w:start w:val="1"/>
+      <w:numFmt w:val="bullet"/>
+      <w:lvlText w:val=""/>
+      <w:lvlJc w:val="left"/>
+      <w:pPr>
+        <w:ind w:left="5040" w:hanging="360"/>
+      </w:pPr>
+      <w:rPr>
+        <w:rFonts w:ascii="Symbol" w:hAnsi="Symbol" w:hint="default"/>
+      </w:rPr>
+    </w:lvl>
+    <w:lvl w:ilvl="7" w:tplc="04090003" w:tentative="1">
+      <w:start w:val="1"/>
+      <w:numFmt w:val="bullet"/>
+      <w:lvlText w:val="o"/>
+      <w:lvlJc w:val="left"/>
+      <w:pPr>
+        <w:ind w:left="5760" w:hanging="360"/>
+      </w:pPr>
+      <w:rPr>
+        <w:rFonts w:ascii="Courier New" w:hAnsi="Courier New" w:hint="default"/>
+      </w:rPr>
+    </w:lvl>
+    <w:lvl w:ilvl="8" w:tplc="04090005" w:tentative="1">
+      <w:start w:val="1"/>
+      <w:numFmt w:val="bullet"/>
+      <w:lvlText w:val=""/>
+      <w:lvlJc w:val="left"/>
+      <w:pPr>
+        <w:ind w:left="6480" w:hanging="360"/>
+      </w:pPr>
+      <w:rPr>
+        <w:rFonts w:ascii="Wingdings" w:hAnsi="Wingdings" w:hint="default"/>
+      </w:rPr>
+    </w:lvl>
+  </w:abstractNum>
+  <w:abstractNum w:abstractNumId="6">
     <w:nsid w:val="74702EF9"/>
     <w:multiLevelType w:val="hybridMultilevel"/>
     <w:tmpl w:val="C7767C9A"/>
@@ -2317,10 +2839,13 @@
     <w:abstractNumId w:val="4"/>
   </w:num>
   <w:num w:numId="5">
-    <w:abstractNumId w:val="5"/>
+    <w:abstractNumId w:val="6"/>
   </w:num>
   <w:num w:numId="6">
     <w:abstractNumId w:val="3"/>
+  </w:num>
+  <w:num w:numId="7">
+    <w:abstractNumId w:val="5"/>
   </w:num>
 </w:numbering>
 </file>
@@ -2573,6 +3098,17 @@
     <w:unhideWhenUsed/>
     <w:rsid w:val="00946E7D"/>
   </w:style>
+  <w:style w:type="character" w:styleId="Strong">
+    <w:name w:val="Strong"/>
+    <w:basedOn w:val="DefaultParagraphFont"/>
+    <w:uiPriority w:val="22"/>
+    <w:qFormat/>
+    <w:rsid w:val="003A1540"/>
+    <w:rPr>
+      <w:b/>
+      <w:bCs/>
+    </w:rPr>
+  </w:style>
 </w:styles>
 </file>
 
@@ -2823,6 +3359,17 @@
     <w:semiHidden/>
     <w:unhideWhenUsed/>
     <w:rsid w:val="00946E7D"/>
+  </w:style>
+  <w:style w:type="character" w:styleId="Strong">
+    <w:name w:val="Strong"/>
+    <w:basedOn w:val="DefaultParagraphFont"/>
+    <w:uiPriority w:val="22"/>
+    <w:qFormat/>
+    <w:rsid w:val="003A1540"/>
+    <w:rPr>
+      <w:b/>
+      <w:bCs/>
+    </w:rPr>
   </w:style>
 </w:styles>
 </file>

</xml_diff>

<commit_message>
added histology data and code
</commit_message>
<xml_diff>
--- a/submission/Figures_12_5_16_KJF.docx
+++ b/submission/Figures_12_5_16_KJF.docx
@@ -8,6 +8,8 @@
           <w:b/>
         </w:rPr>
       </w:pPr>
+      <w:bookmarkStart w:id="0" w:name="_GoBack"/>
+      <w:bookmarkEnd w:id="0"/>
       <w:r>
         <w:rPr>
           <w:b/>
@@ -1220,7 +1222,6 @@
         <w:rPr>
           <w:color w:val="C0504D" w:themeColor="accent2"/>
         </w:rPr>
-        <w:lastRenderedPageBreak/>
         <w:t xml:space="preserve">But by picking 6 </w:t>
       </w:r>
       <w:r>
@@ -1553,7 +1554,6 @@
     </w:p>
     <w:p>
       <w:r>
-        <w:lastRenderedPageBreak/>
         <w:t>Figure 4</w:t>
       </w:r>
       <w:r>
@@ -1672,8 +1672,6 @@
         </w:rPr>
         <w:t>Or what happens when you do 1 mouse LOO with all OTUs?</w:t>
       </w:r>
-      <w:bookmarkStart w:id="0" w:name="_GoBack"/>
-      <w:bookmarkEnd w:id="0"/>
       <w:r>
         <w:rPr>
           <w:color w:val="C0504D" w:themeColor="accent2"/>
@@ -1840,7 +1838,6 @@
         <w:rPr>
           <w:b/>
         </w:rPr>
-        <w:lastRenderedPageBreak/>
         <w:t xml:space="preserve">   </w:t>
       </w:r>
       <w:r>
@@ -2091,7 +2088,18 @@
       </w:r>
     </w:p>
     <w:p>
-      <w:fldSimple w:instr=" ADDIN EN.REFLIST "/>
+      <w:r>
+        <w:fldChar w:fldCharType="begin"/>
+      </w:r>
+      <w:r>
+        <w:instrText xml:space="preserve"> ADDIN EN.REFLIST </w:instrText>
+      </w:r>
+      <w:r>
+        <w:fldChar w:fldCharType="separate"/>
+      </w:r>
+      <w:r>
+        <w:fldChar w:fldCharType="end"/>
+      </w:r>
     </w:p>
     <w:sectPr>
       <w:pgSz w:w="12240" w:h="15840"/>

</xml_diff>